<commit_message>
Unit 2 Reading Word Doc
</commit_message>
<xml_diff>
--- a/Unit 2/Unit 2.docx
+++ b/Unit 2/Unit 2.docx
@@ -1,6 +1,6 @@
 
 <file path=word/document.xml><?xml version="1.0" encoding="utf-8"?>
-<w:document xmlns:wpc="http://schemas.microsoft.com/office/word/2010/wordprocessingCanvas" xmlns:cx="http://schemas.microsoft.com/office/drawing/2014/chartex" xmlns:cx1="http://schemas.microsoft.com/office/drawing/2015/9/8/chartex" xmlns:cx2="http://schemas.microsoft.com/office/drawing/2015/10/21/chartex" xmlns:cx3="http://schemas.microsoft.com/office/drawing/2016/5/9/chartex" xmlns:cx4="http://schemas.microsoft.com/office/drawing/2016/5/10/chartex" xmlns:cx5="http://schemas.microsoft.com/office/drawing/2016/5/11/chartex" xmlns:cx6="http://schemas.microsoft.com/office/drawing/2016/5/12/chartex" xmlns:cx7="http://schemas.microsoft.com/office/drawing/2016/5/13/chartex" xmlns:cx8="http://schemas.microsoft.com/office/drawing/2016/5/14/chartex" xmlns:mc="http://schemas.openxmlformats.org/markup-compatibility/2006" xmlns:aink="http://schemas.microsoft.com/office/drawing/2016/ink" xmlns:am3d="http://schemas.microsoft.com/office/drawing/2017/model3d" xmlns:o="urn:schemas-microsoft-com:office:office" xmlns:oel="http://schemas.microsoft.com/office/2019/extlst" xmlns:r="http://schemas.openxmlformats.org/officeDocument/2006/relationships" xmlns:m="http://schemas.openxmlformats.org/officeDocument/2006/math" xmlns:v="urn:schemas-microsoft-com:vml" xmlns:wp14="http://schemas.microsoft.com/office/word/2010/wordprocessingDrawing" xmlns:wp="http://schemas.openxmlformats.org/drawingml/2006/wordprocessingDrawing" xmlns:w10="urn:schemas-microsoft-com:office:word" xmlns:w="http://schemas.openxmlformats.org/wordprocessingml/2006/main" xmlns:w14="http://schemas.microsoft.com/office/word/2010/wordml" xmlns:w15="http://schemas.microsoft.com/office/word/2012/wordml" xmlns:w16cex="http://schemas.microsoft.com/office/word/2018/wordml/cex" xmlns:w16cid="http://schemas.microsoft.com/office/word/2016/wordml/cid" xmlns:w16="http://schemas.microsoft.com/office/word/2018/wordml" xmlns:w16sdtdh="http://schemas.microsoft.com/office/word/2020/wordml/sdtdatahash" xmlns:w16se="http://schemas.microsoft.com/office/word/2015/wordml/symex" xmlns:wpg="http://schemas.microsoft.com/office/word/2010/wordprocessingGroup" xmlns:wpi="http://schemas.microsoft.com/office/word/2010/wordprocessingInk" xmlns:wne="http://schemas.microsoft.com/office/word/2006/wordml" xmlns:wps="http://schemas.microsoft.com/office/word/2010/wordprocessingShape" mc:Ignorable="w14 w15 w16se w16cid w16 w16cex w16sdtdh wp14">
+<w:document xmlns:wpc="http://schemas.microsoft.com/office/word/2010/wordprocessingCanvas" xmlns:cx="http://schemas.microsoft.com/office/drawing/2014/chartex" xmlns:cx1="http://schemas.microsoft.com/office/drawing/2015/9/8/chartex" xmlns:cx2="http://schemas.microsoft.com/office/drawing/2015/10/21/chartex" xmlns:cx3="http://schemas.microsoft.com/office/drawing/2016/5/9/chartex" xmlns:cx4="http://schemas.microsoft.com/office/drawing/2016/5/10/chartex" xmlns:cx5="http://schemas.microsoft.com/office/drawing/2016/5/11/chartex" xmlns:cx6="http://schemas.microsoft.com/office/drawing/2016/5/12/chartex" xmlns:cx7="http://schemas.microsoft.com/office/drawing/2016/5/13/chartex" xmlns:cx8="http://schemas.microsoft.com/office/drawing/2016/5/14/chartex" xmlns:mc="http://schemas.openxmlformats.org/markup-compatibility/2006" xmlns:aink="http://schemas.microsoft.com/office/drawing/2016/ink" xmlns:am3d="http://schemas.microsoft.com/office/drawing/2017/model3d" xmlns:o="urn:schemas-microsoft-com:office:office" xmlns:oel="http://schemas.microsoft.com/office/2019/extlst" xmlns:r="http://schemas.openxmlformats.org/officeDocument/2006/relationships" xmlns:m="http://schemas.openxmlformats.org/officeDocument/2006/math" xmlns:v="urn:schemas-microsoft-com:vml" xmlns:wp14="http://schemas.microsoft.com/office/word/2010/wordprocessingDrawing" xmlns:wp="http://schemas.openxmlformats.org/drawingml/2006/wordprocessingDrawing" xmlns:w10="urn:schemas-microsoft-com:office:word" xmlns:w="http://schemas.openxmlformats.org/wordprocessingml/2006/main" xmlns:w14="http://schemas.microsoft.com/office/word/2010/wordml" xmlns:w15="http://schemas.microsoft.com/office/word/2012/wordml" xmlns:w16cex="http://schemas.microsoft.com/office/word/2018/wordml/cex" xmlns:w16cid="http://schemas.microsoft.com/office/word/2016/wordml/cid" xmlns:w16="http://schemas.microsoft.com/office/word/2018/wordml" xmlns:w16du="http://schemas.microsoft.com/office/word/2023/wordml/word16du" xmlns:w16sdtdh="http://schemas.microsoft.com/office/word/2020/wordml/sdtdatahash" xmlns:w16se="http://schemas.microsoft.com/office/word/2015/wordml/symex" xmlns:wpg="http://schemas.microsoft.com/office/word/2010/wordprocessingGroup" xmlns:wpi="http://schemas.microsoft.com/office/word/2010/wordprocessingInk" xmlns:wne="http://schemas.microsoft.com/office/word/2006/wordml" xmlns:wps="http://schemas.microsoft.com/office/word/2010/wordprocessingShape" mc:Ignorable="w14 w15 w16se w16cid w16 w16cex w16sdtdh w16du wp14">
   <w:body>
     <w:p>
       <w:r>
@@ -8,7 +8,19 @@
       </w:r>
     </w:p>
     <w:p>
-      <w:r>
+      <w:pPr>
+        <w:rPr>
+          <w:b/>
+          <w:bCs/>
+          <w:u w:val="single"/>
+        </w:rPr>
+      </w:pPr>
+      <w:r>
+        <w:rPr>
+          <w:b/>
+          <w:bCs/>
+          <w:u w:val="single"/>
+        </w:rPr>
         <w:t>Module Objectives</w:t>
       </w:r>
     </w:p>
@@ -21,13 +33,8 @@
         </w:numPr>
       </w:pPr>
       <w:r>
-        <w:t xml:space="preserve">Identify security </w:t>
-      </w:r>
-      <w:proofErr w:type="gramStart"/>
-      <w:r>
-        <w:t>risks</w:t>
-      </w:r>
-      <w:proofErr w:type="gramEnd"/>
+        <w:t>Learn how to integrate security into each stage of the SDLC.</w:t>
+      </w:r>
     </w:p>
     <w:p>
       <w:pPr>
@@ -38,15 +45,7 @@
         </w:numPr>
       </w:pPr>
       <w:r>
-        <w:t xml:space="preserve">Learn how to mitigate security </w:t>
-      </w:r>
-      <w:proofErr w:type="gramStart"/>
-      <w:r>
-        <w:t>risks</w:t>
-      </w:r>
-      <w:proofErr w:type="gramEnd"/>
-      <w:r>
-        <w:t xml:space="preserve"> </w:t>
+        <w:t>Gain hands on experience of different UML models.</w:t>
       </w:r>
     </w:p>
     <w:p>
@@ -58,15 +57,184 @@
         </w:numPr>
       </w:pPr>
       <w:r>
-        <w:t xml:space="preserve">Applying methodologies, tools and techniques to solve development </w:t>
-      </w:r>
-      <w:proofErr w:type="gramStart"/>
-      <w:r>
-        <w:t>problems</w:t>
-      </w:r>
-      <w:proofErr w:type="gramEnd"/>
-      <w:r>
-        <w:t xml:space="preserve">  </w:t>
+        <w:t xml:space="preserve">Understand </w:t>
+      </w:r>
+      <w:r>
+        <w:t>how</w:t>
+      </w:r>
+      <w:r>
+        <w:t xml:space="preserve"> software security can be problematic.</w:t>
+      </w:r>
+    </w:p>
+    <w:p>
+      <w:pPr>
+        <w:rPr>
+          <w:b/>
+          <w:bCs/>
+          <w:u w:val="single"/>
+        </w:rPr>
+      </w:pPr>
+      <w:r>
+        <w:rPr>
+          <w:b/>
+          <w:bCs/>
+          <w:u w:val="single"/>
+        </w:rPr>
+        <w:t>Unit 2</w:t>
+      </w:r>
+      <w:r>
+        <w:rPr>
+          <w:b/>
+          <w:bCs/>
+          <w:u w:val="single"/>
+        </w:rPr>
+        <w:t xml:space="preserve"> Reading</w:t>
+      </w:r>
+    </w:p>
+    <w:p>
+      <w:pPr>
+        <w:rPr>
+          <w:b/>
+          <w:bCs/>
+          <w:u w:val="single"/>
+        </w:rPr>
+      </w:pPr>
+      <w:r>
+        <w:rPr>
+          <w:b/>
+          <w:bCs/>
+          <w:u w:val="single"/>
+        </w:rPr>
+        <w:t>Understanding Software Patching</w:t>
+      </w:r>
+    </w:p>
+    <w:p>
+      <w:pPr>
+        <w:rPr>
+          <w:b/>
+          <w:bCs/>
+          <w:u w:val="single"/>
+        </w:rPr>
+      </w:pPr>
+      <w:r>
+        <w:rPr>
+          <w:b/>
+          <w:bCs/>
+          <w:u w:val="single"/>
+        </w:rPr>
+        <w:t>What is Software patching?</w:t>
+      </w:r>
+    </w:p>
+    <w:p>
+      <w:r>
+        <w:t xml:space="preserve">Software patching is where new patches are released to fix security vulnerabilities. </w:t>
+      </w:r>
+    </w:p>
+    <w:p>
+      <w:pPr>
+        <w:rPr>
+          <w:b/>
+          <w:bCs/>
+          <w:u w:val="single"/>
+        </w:rPr>
+      </w:pPr>
+      <w:r>
+        <w:rPr>
+          <w:b/>
+          <w:bCs/>
+          <w:u w:val="single"/>
+        </w:rPr>
+        <w:t>Software Patching Lifecycle</w:t>
+      </w:r>
+    </w:p>
+    <w:p>
+      <w:pPr>
+        <w:pStyle w:val="ListParagraph"/>
+        <w:numPr>
+          <w:ilvl w:val="0"/>
+          <w:numId w:val="3"/>
+        </w:numPr>
+        <w:rPr>
+          <w:u w:val="single"/>
+        </w:rPr>
+      </w:pPr>
+      <w:r>
+        <w:t>Identifying the problem</w:t>
+      </w:r>
+    </w:p>
+    <w:p>
+      <w:pPr>
+        <w:pStyle w:val="ListParagraph"/>
+        <w:numPr>
+          <w:ilvl w:val="0"/>
+          <w:numId w:val="3"/>
+        </w:numPr>
+        <w:rPr>
+          <w:u w:val="single"/>
+        </w:rPr>
+      </w:pPr>
+      <w:r>
+        <w:t>Under</w:t>
+      </w:r>
+      <w:r>
+        <w:t>standing the problem</w:t>
+      </w:r>
+    </w:p>
+    <w:p>
+      <w:pPr>
+        <w:pStyle w:val="ListParagraph"/>
+        <w:numPr>
+          <w:ilvl w:val="0"/>
+          <w:numId w:val="3"/>
+        </w:numPr>
+        <w:rPr>
+          <w:u w:val="single"/>
+        </w:rPr>
+      </w:pPr>
+      <w:r>
+        <w:t>Designing/Creating the fix</w:t>
+      </w:r>
+    </w:p>
+    <w:p>
+      <w:pPr>
+        <w:pStyle w:val="ListParagraph"/>
+        <w:numPr>
+          <w:ilvl w:val="0"/>
+          <w:numId w:val="3"/>
+        </w:numPr>
+        <w:rPr>
+          <w:u w:val="single"/>
+        </w:rPr>
+      </w:pPr>
+      <w:r>
+        <w:t>Creating a deployable package</w:t>
+      </w:r>
+    </w:p>
+    <w:p>
+      <w:pPr>
+        <w:pStyle w:val="ListParagraph"/>
+        <w:numPr>
+          <w:ilvl w:val="0"/>
+          <w:numId w:val="3"/>
+        </w:numPr>
+        <w:rPr>
+          <w:u w:val="single"/>
+        </w:rPr>
+      </w:pPr>
+      <w:r>
+        <w:t xml:space="preserve">Distributing the patch </w:t>
+      </w:r>
+    </w:p>
+    <w:p>
+      <w:pPr>
+        <w:pStyle w:val="ListParagraph"/>
+        <w:numPr>
+          <w:ilvl w:val="0"/>
+          <w:numId w:val="3"/>
+        </w:numPr>
+      </w:pPr>
+      <w:r>
+        <w:t>Monitoring the status of the patch</w:t>
       </w:r>
     </w:p>
     <w:sectPr>
@@ -80,8 +248,121 @@
 </file>
 
 <file path=word/numbering.xml><?xml version="1.0" encoding="utf-8"?>
-<w:numbering xmlns:wpc="http://schemas.microsoft.com/office/word/2010/wordprocessingCanvas" xmlns:cx="http://schemas.microsoft.com/office/drawing/2014/chartex" xmlns:cx1="http://schemas.microsoft.com/office/drawing/2015/9/8/chartex" xmlns:cx2="http://schemas.microsoft.com/office/drawing/2015/10/21/chartex" xmlns:cx3="http://schemas.microsoft.com/office/drawing/2016/5/9/chartex" xmlns:cx4="http://schemas.microsoft.com/office/drawing/2016/5/10/chartex" xmlns:cx5="http://schemas.microsoft.com/office/drawing/2016/5/11/chartex" xmlns:cx6="http://schemas.microsoft.com/office/drawing/2016/5/12/chartex" xmlns:cx7="http://schemas.microsoft.com/office/drawing/2016/5/13/chartex" xmlns:cx8="http://schemas.microsoft.com/office/drawing/2016/5/14/chartex" xmlns:mc="http://schemas.openxmlformats.org/markup-compatibility/2006" xmlns:aink="http://schemas.microsoft.com/office/drawing/2016/ink" xmlns:am3d="http://schemas.microsoft.com/office/drawing/2017/model3d" xmlns:o="urn:schemas-microsoft-com:office:office" xmlns:oel="http://schemas.microsoft.com/office/2019/extlst" xmlns:r="http://schemas.openxmlformats.org/officeDocument/2006/relationships" xmlns:m="http://schemas.openxmlformats.org/officeDocument/2006/math" xmlns:v="urn:schemas-microsoft-com:vml" xmlns:wp14="http://schemas.microsoft.com/office/word/2010/wordprocessingDrawing" xmlns:wp="http://schemas.openxmlformats.org/drawingml/2006/wordprocessingDrawing" xmlns:w10="urn:schemas-microsoft-com:office:word" xmlns:w="http://schemas.openxmlformats.org/wordprocessingml/2006/main" xmlns:w14="http://schemas.microsoft.com/office/word/2010/wordml" xmlns:w15="http://schemas.microsoft.com/office/word/2012/wordml" xmlns:w16cex="http://schemas.microsoft.com/office/word/2018/wordml/cex" xmlns:w16cid="http://schemas.microsoft.com/office/word/2016/wordml/cid" xmlns:w16="http://schemas.microsoft.com/office/word/2018/wordml" xmlns:w16sdtdh="http://schemas.microsoft.com/office/word/2020/wordml/sdtdatahash" xmlns:w16se="http://schemas.microsoft.com/office/word/2015/wordml/symex" xmlns:wpg="http://schemas.microsoft.com/office/word/2010/wordprocessingGroup" xmlns:wpi="http://schemas.microsoft.com/office/word/2010/wordprocessingInk" xmlns:wne="http://schemas.microsoft.com/office/word/2006/wordml" xmlns:wps="http://schemas.microsoft.com/office/word/2010/wordprocessingShape" mc:Ignorable="w14 w15 w16se w16cid w16 w16cex w16sdtdh wp14">
+<w:numbering xmlns:wpc="http://schemas.microsoft.com/office/word/2010/wordprocessingCanvas" xmlns:cx="http://schemas.microsoft.com/office/drawing/2014/chartex" xmlns:cx1="http://schemas.microsoft.com/office/drawing/2015/9/8/chartex" xmlns:cx2="http://schemas.microsoft.com/office/drawing/2015/10/21/chartex" xmlns:cx3="http://schemas.microsoft.com/office/drawing/2016/5/9/chartex" xmlns:cx4="http://schemas.microsoft.com/office/drawing/2016/5/10/chartex" xmlns:cx5="http://schemas.microsoft.com/office/drawing/2016/5/11/chartex" xmlns:cx6="http://schemas.microsoft.com/office/drawing/2016/5/12/chartex" xmlns:cx7="http://schemas.microsoft.com/office/drawing/2016/5/13/chartex" xmlns:cx8="http://schemas.microsoft.com/office/drawing/2016/5/14/chartex" xmlns:mc="http://schemas.openxmlformats.org/markup-compatibility/2006" xmlns:aink="http://schemas.microsoft.com/office/drawing/2016/ink" xmlns:am3d="http://schemas.microsoft.com/office/drawing/2017/model3d" xmlns:o="urn:schemas-microsoft-com:office:office" xmlns:oel="http://schemas.microsoft.com/office/2019/extlst" xmlns:r="http://schemas.openxmlformats.org/officeDocument/2006/relationships" xmlns:m="http://schemas.openxmlformats.org/officeDocument/2006/math" xmlns:v="urn:schemas-microsoft-com:vml" xmlns:wp14="http://schemas.microsoft.com/office/word/2010/wordprocessingDrawing" xmlns:wp="http://schemas.openxmlformats.org/drawingml/2006/wordprocessingDrawing" xmlns:w10="urn:schemas-microsoft-com:office:word" xmlns:w="http://schemas.openxmlformats.org/wordprocessingml/2006/main" xmlns:w14="http://schemas.microsoft.com/office/word/2010/wordml" xmlns:w15="http://schemas.microsoft.com/office/word/2012/wordml" xmlns:w16cex="http://schemas.microsoft.com/office/word/2018/wordml/cex" xmlns:w16cid="http://schemas.microsoft.com/office/word/2016/wordml/cid" xmlns:w16="http://schemas.microsoft.com/office/word/2018/wordml" xmlns:w16du="http://schemas.microsoft.com/office/word/2023/wordml/word16du" xmlns:w16sdtdh="http://schemas.microsoft.com/office/word/2020/wordml/sdtdatahash" xmlns:w16se="http://schemas.microsoft.com/office/word/2015/wordml/symex" xmlns:wpg="http://schemas.microsoft.com/office/word/2010/wordprocessingGroup" xmlns:wpi="http://schemas.microsoft.com/office/word/2010/wordprocessingInk" xmlns:wne="http://schemas.microsoft.com/office/word/2006/wordml" xmlns:wps="http://schemas.microsoft.com/office/word/2010/wordprocessingShape" mc:Ignorable="w14 w15 w16se w16cid w16 w16cex w16sdtdh w16du wp14">
   <w:abstractNum w:abstractNumId="0" w15:restartNumberingAfterBreak="0">
+    <w:nsid w:val="12310A4F"/>
+    <w:multiLevelType w:val="hybridMultilevel"/>
+    <w:tmpl w:val="4F36209A"/>
+    <w:lvl w:ilvl="0" w:tplc="08090001">
+      <w:start w:val="1"/>
+      <w:numFmt w:val="bullet"/>
+      <w:lvlText w:val=""/>
+      <w:lvlJc w:val="left"/>
+      <w:pPr>
+        <w:ind w:left="720" w:hanging="360"/>
+      </w:pPr>
+      <w:rPr>
+        <w:rFonts w:ascii="Symbol" w:hAnsi="Symbol" w:hint="default"/>
+      </w:rPr>
+    </w:lvl>
+    <w:lvl w:ilvl="1" w:tplc="08090003">
+      <w:start w:val="1"/>
+      <w:numFmt w:val="bullet"/>
+      <w:lvlText w:val="o"/>
+      <w:lvlJc w:val="left"/>
+      <w:pPr>
+        <w:ind w:left="1440" w:hanging="360"/>
+      </w:pPr>
+      <w:rPr>
+        <w:rFonts w:ascii="Courier New" w:hAnsi="Courier New" w:cs="Courier New" w:hint="default"/>
+      </w:rPr>
+    </w:lvl>
+    <w:lvl w:ilvl="2" w:tplc="08090005" w:tentative="1">
+      <w:start w:val="1"/>
+      <w:numFmt w:val="bullet"/>
+      <w:lvlText w:val=""/>
+      <w:lvlJc w:val="left"/>
+      <w:pPr>
+        <w:ind w:left="2160" w:hanging="360"/>
+      </w:pPr>
+      <w:rPr>
+        <w:rFonts w:ascii="Wingdings" w:hAnsi="Wingdings" w:hint="default"/>
+      </w:rPr>
+    </w:lvl>
+    <w:lvl w:ilvl="3" w:tplc="08090001" w:tentative="1">
+      <w:start w:val="1"/>
+      <w:numFmt w:val="bullet"/>
+      <w:lvlText w:val=""/>
+      <w:lvlJc w:val="left"/>
+      <w:pPr>
+        <w:ind w:left="2880" w:hanging="360"/>
+      </w:pPr>
+      <w:rPr>
+        <w:rFonts w:ascii="Symbol" w:hAnsi="Symbol" w:hint="default"/>
+      </w:rPr>
+    </w:lvl>
+    <w:lvl w:ilvl="4" w:tplc="08090003" w:tentative="1">
+      <w:start w:val="1"/>
+      <w:numFmt w:val="bullet"/>
+      <w:lvlText w:val="o"/>
+      <w:lvlJc w:val="left"/>
+      <w:pPr>
+        <w:ind w:left="3600" w:hanging="360"/>
+      </w:pPr>
+      <w:rPr>
+        <w:rFonts w:ascii="Courier New" w:hAnsi="Courier New" w:cs="Courier New" w:hint="default"/>
+      </w:rPr>
+    </w:lvl>
+    <w:lvl w:ilvl="5" w:tplc="08090005" w:tentative="1">
+      <w:start w:val="1"/>
+      <w:numFmt w:val="bullet"/>
+      <w:lvlText w:val=""/>
+      <w:lvlJc w:val="left"/>
+      <w:pPr>
+        <w:ind w:left="4320" w:hanging="360"/>
+      </w:pPr>
+      <w:rPr>
+        <w:rFonts w:ascii="Wingdings" w:hAnsi="Wingdings" w:hint="default"/>
+      </w:rPr>
+    </w:lvl>
+    <w:lvl w:ilvl="6" w:tplc="08090001" w:tentative="1">
+      <w:start w:val="1"/>
+      <w:numFmt w:val="bullet"/>
+      <w:lvlText w:val=""/>
+      <w:lvlJc w:val="left"/>
+      <w:pPr>
+        <w:ind w:left="5040" w:hanging="360"/>
+      </w:pPr>
+      <w:rPr>
+        <w:rFonts w:ascii="Symbol" w:hAnsi="Symbol" w:hint="default"/>
+      </w:rPr>
+    </w:lvl>
+    <w:lvl w:ilvl="7" w:tplc="08090003" w:tentative="1">
+      <w:start w:val="1"/>
+      <w:numFmt w:val="bullet"/>
+      <w:lvlText w:val="o"/>
+      <w:lvlJc w:val="left"/>
+      <w:pPr>
+        <w:ind w:left="5760" w:hanging="360"/>
+      </w:pPr>
+      <w:rPr>
+        <w:rFonts w:ascii="Courier New" w:hAnsi="Courier New" w:cs="Courier New" w:hint="default"/>
+      </w:rPr>
+    </w:lvl>
+    <w:lvl w:ilvl="8" w:tplc="08090005" w:tentative="1">
+      <w:start w:val="1"/>
+      <w:numFmt w:val="bullet"/>
+      <w:lvlText w:val=""/>
+      <w:lvlJc w:val="left"/>
+      <w:pPr>
+        <w:ind w:left="6480" w:hanging="360"/>
+      </w:pPr>
+      <w:rPr>
+        <w:rFonts w:ascii="Wingdings" w:hAnsi="Wingdings" w:hint="default"/>
+      </w:rPr>
+    </w:lvl>
+  </w:abstractNum>
+  <w:abstractNum w:abstractNumId="1" w15:restartNumberingAfterBreak="0">
     <w:nsid w:val="245929F8"/>
     <w:multiLevelType w:val="hybridMultilevel"/>
     <w:tmpl w:val="87A2F42A"/>
@@ -194,14 +475,106 @@
       </w:rPr>
     </w:lvl>
   </w:abstractNum>
+  <w:abstractNum w:abstractNumId="2" w15:restartNumberingAfterBreak="0">
+    <w:nsid w:val="32411471"/>
+    <w:multiLevelType w:val="hybridMultilevel"/>
+    <w:tmpl w:val="CDF83838"/>
+    <w:lvl w:ilvl="0" w:tplc="0809000F">
+      <w:start w:val="1"/>
+      <w:numFmt w:val="decimal"/>
+      <w:lvlText w:val="%1."/>
+      <w:lvlJc w:val="left"/>
+      <w:pPr>
+        <w:ind w:left="720" w:hanging="360"/>
+      </w:pPr>
+    </w:lvl>
+    <w:lvl w:ilvl="1" w:tplc="08090019" w:tentative="1">
+      <w:start w:val="1"/>
+      <w:numFmt w:val="lowerLetter"/>
+      <w:lvlText w:val="%2."/>
+      <w:lvlJc w:val="left"/>
+      <w:pPr>
+        <w:ind w:left="1440" w:hanging="360"/>
+      </w:pPr>
+    </w:lvl>
+    <w:lvl w:ilvl="2" w:tplc="0809001B" w:tentative="1">
+      <w:start w:val="1"/>
+      <w:numFmt w:val="lowerRoman"/>
+      <w:lvlText w:val="%3."/>
+      <w:lvlJc w:val="right"/>
+      <w:pPr>
+        <w:ind w:left="2160" w:hanging="180"/>
+      </w:pPr>
+    </w:lvl>
+    <w:lvl w:ilvl="3" w:tplc="0809000F" w:tentative="1">
+      <w:start w:val="1"/>
+      <w:numFmt w:val="decimal"/>
+      <w:lvlText w:val="%4."/>
+      <w:lvlJc w:val="left"/>
+      <w:pPr>
+        <w:ind w:left="2880" w:hanging="360"/>
+      </w:pPr>
+    </w:lvl>
+    <w:lvl w:ilvl="4" w:tplc="08090019" w:tentative="1">
+      <w:start w:val="1"/>
+      <w:numFmt w:val="lowerLetter"/>
+      <w:lvlText w:val="%5."/>
+      <w:lvlJc w:val="left"/>
+      <w:pPr>
+        <w:ind w:left="3600" w:hanging="360"/>
+      </w:pPr>
+    </w:lvl>
+    <w:lvl w:ilvl="5" w:tplc="0809001B" w:tentative="1">
+      <w:start w:val="1"/>
+      <w:numFmt w:val="lowerRoman"/>
+      <w:lvlText w:val="%6."/>
+      <w:lvlJc w:val="right"/>
+      <w:pPr>
+        <w:ind w:left="4320" w:hanging="180"/>
+      </w:pPr>
+    </w:lvl>
+    <w:lvl w:ilvl="6" w:tplc="0809000F" w:tentative="1">
+      <w:start w:val="1"/>
+      <w:numFmt w:val="decimal"/>
+      <w:lvlText w:val="%7."/>
+      <w:lvlJc w:val="left"/>
+      <w:pPr>
+        <w:ind w:left="5040" w:hanging="360"/>
+      </w:pPr>
+    </w:lvl>
+    <w:lvl w:ilvl="7" w:tplc="08090019" w:tentative="1">
+      <w:start w:val="1"/>
+      <w:numFmt w:val="lowerLetter"/>
+      <w:lvlText w:val="%8."/>
+      <w:lvlJc w:val="left"/>
+      <w:pPr>
+        <w:ind w:left="5760" w:hanging="360"/>
+      </w:pPr>
+    </w:lvl>
+    <w:lvl w:ilvl="8" w:tplc="0809001B" w:tentative="1">
+      <w:start w:val="1"/>
+      <w:numFmt w:val="lowerRoman"/>
+      <w:lvlText w:val="%9."/>
+      <w:lvlJc w:val="right"/>
+      <w:pPr>
+        <w:ind w:left="6480" w:hanging="180"/>
+      </w:pPr>
+    </w:lvl>
+  </w:abstractNum>
   <w:num w:numId="1" w16cid:durableId="283847292">
+    <w:abstractNumId w:val="1"/>
+  </w:num>
+  <w:num w:numId="2" w16cid:durableId="1140615215">
     <w:abstractNumId w:val="0"/>
+  </w:num>
+  <w:num w:numId="3" w16cid:durableId="592474577">
+    <w:abstractNumId w:val="2"/>
   </w:num>
 </w:numbering>
 </file>
 
 <file path=word/styles.xml><?xml version="1.0" encoding="utf-8"?>
-<w:styles xmlns:mc="http://schemas.openxmlformats.org/markup-compatibility/2006" xmlns:r="http://schemas.openxmlformats.org/officeDocument/2006/relationships" xmlns:w="http://schemas.openxmlformats.org/wordprocessingml/2006/main" xmlns:w14="http://schemas.microsoft.com/office/word/2010/wordml" xmlns:w15="http://schemas.microsoft.com/office/word/2012/wordml" xmlns:w16cex="http://schemas.microsoft.com/office/word/2018/wordml/cex" xmlns:w16cid="http://schemas.microsoft.com/office/word/2016/wordml/cid" xmlns:w16="http://schemas.microsoft.com/office/word/2018/wordml" xmlns:w16sdtdh="http://schemas.microsoft.com/office/word/2020/wordml/sdtdatahash" xmlns:w16se="http://schemas.microsoft.com/office/word/2015/wordml/symex" mc:Ignorable="w14 w15 w16se w16cid w16 w16cex w16sdtdh">
+<w:styles xmlns:mc="http://schemas.openxmlformats.org/markup-compatibility/2006" xmlns:r="http://schemas.openxmlformats.org/officeDocument/2006/relationships" xmlns:w="http://schemas.openxmlformats.org/wordprocessingml/2006/main" xmlns:w14="http://schemas.microsoft.com/office/word/2010/wordml" xmlns:w15="http://schemas.microsoft.com/office/word/2012/wordml" xmlns:w16cex="http://schemas.microsoft.com/office/word/2018/wordml/cex" xmlns:w16cid="http://schemas.microsoft.com/office/word/2016/wordml/cid" xmlns:w16="http://schemas.microsoft.com/office/word/2018/wordml" xmlns:w16du="http://schemas.microsoft.com/office/word/2023/wordml/word16du" xmlns:w16sdtdh="http://schemas.microsoft.com/office/word/2020/wordml/sdtdatahash" xmlns:w16se="http://schemas.microsoft.com/office/word/2015/wordml/symex" mc:Ignorable="w14 w15 w16se w16cid w16 w16cex w16sdtdh w16du">
   <w:docDefaults>
     <w:rPrDefault>
       <w:rPr>

</xml_diff>